<commit_message>
Modified Names of Friday quizzes for STAT252
</commit_message>
<xml_diff>
--- a/week_4/friday_quiz_3.docx
+++ b/week_4/friday_quiz_3.docx
@@ -45,8 +45,8 @@
           <w:noProof/>
         </w:rPr>
         <w:drawing>
-          <wp:inline distT="0" distB="0" distL="0" distR="0" wp14:anchorId="2144186A" wp14:editId="12131D19">
-            <wp:extent cx="3838470" cy="3130061"/>
+          <wp:inline distT="0" distB="0" distL="0" distR="0" wp14:anchorId="37DE0A8B" wp14:editId="320DAF46">
+            <wp:extent cx="3833446" cy="2738176"/>
             <wp:effectExtent l="0" t="0" r="0" b="0"/>
             <wp:docPr id="21" name="Picture"/>
             <wp:cNvGraphicFramePr/>
@@ -60,7 +60,7 @@
                     </pic:cNvPicPr>
                   </pic:nvPicPr>
                   <pic:blipFill>
-                    <a:blip r:embed="rId7"/>
+                    <a:blip r:embed="rId8"/>
                     <a:stretch>
                       <a:fillRect/>
                     </a:stretch>
@@ -68,7 +68,7 @@
                   <pic:spPr bwMode="auto">
                     <a:xfrm>
                       <a:off x="0" y="0"/>
-                      <a:ext cx="3845233" cy="3135576"/>
+                      <a:ext cx="3843786" cy="2745561"/>
                     </a:xfrm>
                     <a:prstGeom prst="rect">
                       <a:avLst/>
@@ -139,8 +139,8 @@
           <w:noProof/>
         </w:rPr>
         <w:drawing>
-          <wp:inline distT="0" distB="0" distL="0" distR="0" wp14:anchorId="01CA0CBA" wp14:editId="5E9A7668">
-            <wp:extent cx="3828422" cy="2934119"/>
+          <wp:inline distT="0" distB="0" distL="0" distR="0" wp14:anchorId="346C413D" wp14:editId="62C66C53">
+            <wp:extent cx="3818374" cy="2773345"/>
             <wp:effectExtent l="0" t="0" r="0" b="0"/>
             <wp:docPr id="25" name="Picture"/>
             <wp:cNvGraphicFramePr/>
@@ -154,7 +154,7 @@
                     </pic:cNvPicPr>
                   </pic:nvPicPr>
                   <pic:blipFill>
-                    <a:blip r:embed="rId8"/>
+                    <a:blip r:embed="rId9"/>
                     <a:stretch>
                       <a:fillRect/>
                     </a:stretch>
@@ -162,7 +162,7 @@
                   <pic:spPr bwMode="auto">
                     <a:xfrm>
                       <a:off x="0" y="0"/>
-                      <a:ext cx="3847466" cy="2948714"/>
+                      <a:ext cx="3827670" cy="2780097"/>
                     </a:xfrm>
                     <a:prstGeom prst="rect">
                       <a:avLst/>
@@ -233,8 +233,8 @@
           <w:noProof/>
         </w:rPr>
         <w:drawing>
-          <wp:inline distT="0" distB="0" distL="0" distR="0" wp14:anchorId="0611C60B" wp14:editId="76CC8A80">
-            <wp:extent cx="3602334" cy="2486967"/>
+          <wp:inline distT="0" distB="0" distL="0" distR="0" wp14:anchorId="46EE60E0" wp14:editId="69A3501E">
+            <wp:extent cx="3793253" cy="3019530"/>
             <wp:effectExtent l="0" t="0" r="0" b="0"/>
             <wp:docPr id="29" name="Picture"/>
             <wp:cNvGraphicFramePr/>
@@ -248,7 +248,7 @@
                     </pic:cNvPicPr>
                   </pic:nvPicPr>
                   <pic:blipFill>
-                    <a:blip r:embed="rId9"/>
+                    <a:blip r:embed="rId10"/>
                     <a:stretch>
                       <a:fillRect/>
                     </a:stretch>
@@ -256,7 +256,7 @@
                   <pic:spPr bwMode="auto">
                     <a:xfrm>
                       <a:off x="0" y="0"/>
-                      <a:ext cx="3624876" cy="2502529"/>
+                      <a:ext cx="3795033" cy="3020947"/>
                     </a:xfrm>
                     <a:prstGeom prst="rect">
                       <a:avLst/>
@@ -327,8 +327,8 @@
           <w:noProof/>
         </w:rPr>
         <w:drawing>
-          <wp:inline distT="0" distB="0" distL="0" distR="0" wp14:anchorId="304E605E" wp14:editId="3E6CB9B3">
-            <wp:extent cx="2954215" cy="2471895"/>
+          <wp:inline distT="0" distB="0" distL="0" distR="0" wp14:anchorId="2B59401D" wp14:editId="7A214EBD">
+            <wp:extent cx="3064747" cy="2763297"/>
             <wp:effectExtent l="0" t="0" r="0" b="0"/>
             <wp:docPr id="33" name="Picture"/>
             <wp:cNvGraphicFramePr/>
@@ -342,7 +342,7 @@
                     </pic:cNvPicPr>
                   </pic:nvPicPr>
                   <pic:blipFill>
-                    <a:blip r:embed="rId10"/>
+                    <a:blip r:embed="rId11"/>
                     <a:stretch>
                       <a:fillRect/>
                     </a:stretch>
@@ -350,7 +350,7 @@
                   <pic:spPr bwMode="auto">
                     <a:xfrm>
                       <a:off x="0" y="0"/>
-                      <a:ext cx="2971268" cy="2486164"/>
+                      <a:ext cx="3078957" cy="2776109"/>
                     </a:xfrm>
                     <a:prstGeom prst="rect">
                       <a:avLst/>
@@ -373,8 +373,8 @@
           <w:noProof/>
         </w:rPr>
         <w:drawing>
-          <wp:inline distT="0" distB="0" distL="0" distR="0" wp14:anchorId="7C86FAA8" wp14:editId="0296A000">
-            <wp:extent cx="2823587" cy="2557305"/>
+          <wp:inline distT="0" distB="0" distL="0" distR="0" wp14:anchorId="11D57B49" wp14:editId="343DE0E3">
+            <wp:extent cx="2763297" cy="2436725"/>
             <wp:effectExtent l="0" t="0" r="0" b="0"/>
             <wp:docPr id="36" name="Picture" descr="A graph of a graph&#10;&#10;AI-generated content may be incorrect."/>
             <wp:cNvGraphicFramePr/>
@@ -388,7 +388,7 @@
                     </pic:cNvPicPr>
                   </pic:nvPicPr>
                   <pic:blipFill>
-                    <a:blip r:embed="rId11"/>
+                    <a:blip r:embed="rId12"/>
                     <a:stretch>
                       <a:fillRect/>
                     </a:stretch>
@@ -396,7 +396,7 @@
                   <pic:spPr bwMode="auto">
                     <a:xfrm>
                       <a:off x="0" y="0"/>
-                      <a:ext cx="2833833" cy="2566585"/>
+                      <a:ext cx="2774137" cy="2446284"/>
                     </a:xfrm>
                     <a:prstGeom prst="rect">
                       <a:avLst/>
@@ -472,8 +472,8 @@
           <w:noProof/>
         </w:rPr>
         <w:drawing>
-          <wp:inline distT="0" distB="0" distL="0" distR="0" wp14:anchorId="10AD2422" wp14:editId="505ECBBB">
-            <wp:extent cx="2994409" cy="2502040"/>
+          <wp:inline distT="0" distB="0" distL="0" distR="0" wp14:anchorId="41CDB28E" wp14:editId="504DFDD4">
+            <wp:extent cx="2863780" cy="2190541"/>
             <wp:effectExtent l="0" t="0" r="0" b="0"/>
             <wp:docPr id="40" name="Picture"/>
             <wp:cNvGraphicFramePr/>
@@ -487,7 +487,7 @@
                     </pic:cNvPicPr>
                   </pic:nvPicPr>
                   <pic:blipFill>
-                    <a:blip r:embed="rId12"/>
+                    <a:blip r:embed="rId13"/>
                     <a:stretch>
                       <a:fillRect/>
                     </a:stretch>
@@ -495,7 +495,7 @@
                   <pic:spPr bwMode="auto">
                     <a:xfrm>
                       <a:off x="0" y="0"/>
-                      <a:ext cx="3009492" cy="2514643"/>
+                      <a:ext cx="2885173" cy="2206905"/>
                     </a:xfrm>
                     <a:prstGeom prst="rect">
                       <a:avLst/>
@@ -518,8 +518,8 @@
           <w:noProof/>
         </w:rPr>
         <w:drawing>
-          <wp:inline distT="0" distB="0" distL="0" distR="0" wp14:anchorId="747F3E7B" wp14:editId="118C5A2B">
-            <wp:extent cx="2868804" cy="2471549"/>
+          <wp:inline distT="0" distB="0" distL="0" distR="0" wp14:anchorId="27DFC590" wp14:editId="55EA8802">
+            <wp:extent cx="2939143" cy="2160396"/>
             <wp:effectExtent l="0" t="0" r="0" b="0"/>
             <wp:docPr id="43" name="Picture" descr="A graph of a graph&#10;&#10;AI-generated content may be incorrect."/>
             <wp:cNvGraphicFramePr/>
@@ -533,7 +533,7 @@
                     </pic:cNvPicPr>
                   </pic:nvPicPr>
                   <pic:blipFill>
-                    <a:blip r:embed="rId13"/>
+                    <a:blip r:embed="rId14"/>
                     <a:stretch>
                       <a:fillRect/>
                     </a:stretch>
@@ -541,7 +541,7 @@
                   <pic:spPr bwMode="auto">
                     <a:xfrm>
                       <a:off x="0" y="0"/>
-                      <a:ext cx="2886136" cy="2486481"/>
+                      <a:ext cx="2964393" cy="2178956"/>
                     </a:xfrm>
                     <a:prstGeom prst="rect">
                       <a:avLst/>
@@ -624,7 +624,7 @@
   <w:abstractNum w:abstractNumId="0" w15:restartNumberingAfterBreak="0">
     <w:nsid w:val="0000A990"/>
     <w:multiLevelType w:val="multilevel"/>
-    <w:tmpl w:val="CDA60008"/>
+    <w:tmpl w:val="C11CD2A6"/>
     <w:lvl w:ilvl="0">
       <w:numFmt w:val="bullet"/>
       <w:lvlText w:val=" "/>
@@ -698,7 +698,7 @@
       </w:pPr>
     </w:lvl>
   </w:abstractNum>
-  <w:num w:numId="1" w16cid:durableId="783622580">
+  <w:num w:numId="1" w16cid:durableId="605966069">
     <w:abstractNumId w:val="0"/>
   </w:num>
 </w:numbering>
@@ -2053,4 +2053,16 @@
   </a:objectDefaults>
   <a:extraClrSchemeLst/>
 </a:theme>
+</file>
+
+<file path=customXml/item1.xml><?xml version="1.0" encoding="utf-8"?>
+<b:Sources xmlns:b="http://schemas.openxmlformats.org/officeDocument/2006/bibliography" xmlns="http://schemas.openxmlformats.org/officeDocument/2006/bibliography" SelectedStyle="\APASixthEditionOfficeOnline.xsl" StyleName="APA" Version="6"/>
+</file>
+
+<file path=customXml/itemProps1.xml><?xml version="1.0" encoding="utf-8"?>
+<ds:datastoreItem xmlns:ds="http://schemas.openxmlformats.org/officeDocument/2006/customXml" ds:itemID="{A52BC32E-84FF-4443-A701-CBE77594A01A}">
+  <ds:schemaRefs>
+    <ds:schemaRef ds:uri="http://schemas.openxmlformats.org/officeDocument/2006/bibliography"/>
+  </ds:schemaRefs>
+</ds:datastoreItem>
 </file>
</xml_diff>